<commit_message>
02-06-25 new update Digital marketing course fully added
</commit_message>
<xml_diff>
--- a/React Native/Code Step By Step/Lesson 15_List_with_Map_function.docx
+++ b/React Native/Code Step By Step/Lesson 15_List_with_Map_function.docx
@@ -31,22 +31,80 @@
         <w:rPr>
           <w:lang w:val="en-US"/>
         </w:rPr>
+        <w:drawing>
+          <wp:inline distT="0" distB="0" distL="0" distR="0" wp14:anchorId="3595E6AF" wp14:editId="37FCE91B">
+            <wp:extent cx="5731510" cy="2686685"/>
+            <wp:effectExtent l="0" t="0" r="2540" b="0"/>
+            <wp:docPr id="959132931" name="Picture 1"/>
+            <wp:cNvGraphicFramePr>
+              <a:graphicFrameLocks xmlns:a="http://schemas.openxmlformats.org/drawingml/2006/main" noChangeAspect="1"/>
+            </wp:cNvGraphicFramePr>
+            <a:graphic xmlns:a="http://schemas.openxmlformats.org/drawingml/2006/main">
+              <a:graphicData uri="http://schemas.openxmlformats.org/drawingml/2006/picture">
+                <pic:pic xmlns:pic="http://schemas.openxmlformats.org/drawingml/2006/picture">
+                  <pic:nvPicPr>
+                    <pic:cNvPr id="959132931" name=""/>
+                    <pic:cNvPicPr/>
+                  </pic:nvPicPr>
+                  <pic:blipFill>
+                    <a:blip r:embed="rId4"/>
+                    <a:stretch>
+                      <a:fillRect/>
+                    </a:stretch>
+                  </pic:blipFill>
+                  <pic:spPr>
+                    <a:xfrm>
+                      <a:off x="0" y="0"/>
+                      <a:ext cx="5731510" cy="2686685"/>
+                    </a:xfrm>
+                    <a:prstGeom prst="rect">
+                      <a:avLst/>
+                    </a:prstGeom>
+                  </pic:spPr>
+                </pic:pic>
+              </a:graphicData>
+            </a:graphic>
+          </wp:inline>
+        </w:drawing>
+      </w:r>
+    </w:p>
+    <w:p>
+      <w:pPr>
+        <w:rPr>
+          <w:lang w:val="en-US"/>
+        </w:rPr>
+      </w:pPr>
+      <w:r>
+        <w:rPr>
+          <w:lang w:val="en-US"/>
+        </w:rPr>
         <w:t xml:space="preserve">As you remember in previous section we made a list </w:t>
       </w:r>
       <w:r>
         <w:rPr>
           <w:lang w:val="en-US"/>
         </w:rPr>
-        <w:t xml:space="preserve">with </w:t>
-      </w:r>
-      <w:proofErr w:type="spellStart"/>
-      <w:r>
-        <w:rPr>
-          <w:lang w:val="en-US"/>
-        </w:rPr>
-        <w:t>Flatlist</w:t>
-      </w:r>
-      <w:proofErr w:type="spellEnd"/>
+        <w:t xml:space="preserve">with Flatlist </w:t>
+      </w:r>
+      <w:r>
+        <w:rPr>
+          <w:lang w:val="en-US"/>
+        </w:rPr>
+        <w:t xml:space="preserve">component </w:t>
+      </w:r>
+    </w:p>
+    <w:p>
+      <w:pPr>
+        <w:rPr>
+          <w:lang w:val="en-US"/>
+        </w:rPr>
+      </w:pPr>
+      <w:r>
+        <w:rPr>
+          <w:lang w:val="en-US"/>
+        </w:rPr>
+        <w:t>If you don’t want to use flatlist or default list then</w:t>
+      </w:r>
       <w:r>
         <w:rPr>
           <w:lang w:val="en-US"/>
@@ -57,34 +115,101 @@
         <w:rPr>
           <w:lang w:val="en-US"/>
         </w:rPr>
-        <w:t xml:space="preserve">component </w:t>
-      </w:r>
-    </w:p>
-    <w:p>
-      <w:pPr>
-        <w:rPr>
-          <w:lang w:val="en-US"/>
-        </w:rPr>
-      </w:pPr>
-      <w:r>
-        <w:rPr>
-          <w:lang w:val="en-US"/>
-        </w:rPr>
-        <w:t xml:space="preserve">If you don’t want to use </w:t>
-      </w:r>
-      <w:proofErr w:type="spellStart"/>
-      <w:r>
-        <w:rPr>
-          <w:lang w:val="en-US"/>
-        </w:rPr>
-        <w:t>flatlist</w:t>
-      </w:r>
-      <w:proofErr w:type="spellEnd"/>
-      <w:r>
-        <w:rPr>
-          <w:lang w:val="en-US"/>
-        </w:rPr>
-        <w:t xml:space="preserve"> or default list then</w:t>
+        <w:t xml:space="preserve">How you can do so </w:t>
+      </w:r>
+    </w:p>
+    <w:p>
+      <w:pPr>
+        <w:rPr>
+          <w:lang w:val="en-US"/>
+        </w:rPr>
+      </w:pPr>
+      <w:r>
+        <w:rPr>
+          <w:lang w:val="en-US"/>
+        </w:rPr>
+        <w:t xml:space="preserve">For that we need map function it is a javascript function </w:t>
+      </w:r>
+      <w:r>
+        <w:rPr>
+          <w:lang w:val="en-US"/>
+        </w:rPr>
+        <w:t>and it is very e</w:t>
+      </w:r>
+      <w:r>
+        <w:rPr>
+          <w:lang w:val="en-US"/>
+        </w:rPr>
+        <w:t>as</w:t>
+      </w:r>
+      <w:r>
+        <w:rPr>
+          <w:lang w:val="en-US"/>
+        </w:rPr>
+        <w:t xml:space="preserve">y to use </w:t>
+      </w:r>
+      <w:r>
+        <w:rPr>
+          <w:lang w:val="en-US"/>
+        </w:rPr>
+        <w:t xml:space="preserve">Teacher will make us understand in detail </w:t>
+      </w:r>
+    </w:p>
+    <w:p>
+      <w:pPr>
+        <w:rPr>
+          <w:lang w:val="en-US"/>
+        </w:rPr>
+      </w:pPr>
+      <w:r>
+        <w:rPr>
+          <w:lang w:val="en-US"/>
+        </w:rPr>
+        <w:t>This lesson is important because in Interviews it is often asked</w:t>
+      </w:r>
+      <w:r>
+        <w:rPr>
+          <w:lang w:val="en-US"/>
+        </w:rPr>
+        <w:t xml:space="preserve"> to make a list but don’t use any react native feature </w:t>
+      </w:r>
+    </w:p>
+    <w:p>
+      <w:pPr>
+        <w:rPr>
+          <w:lang w:val="en-US"/>
+        </w:rPr>
+      </w:pPr>
+      <w:r>
+        <w:rPr>
+          <w:lang w:val="en-US"/>
+        </w:rPr>
+        <w:t>There they want to ask your logical mind</w:t>
+      </w:r>
+      <w:r>
+        <w:rPr>
+          <w:lang w:val="en-US"/>
+        </w:rPr>
+        <w:t xml:space="preserve">set that how you will do it in your code </w:t>
+      </w:r>
+    </w:p>
+    <w:p>
+      <w:pPr>
+        <w:rPr>
+          <w:lang w:val="en-US"/>
+        </w:rPr>
+      </w:pPr>
+      <w:r>
+        <w:rPr>
+          <w:lang w:val="en-US"/>
+        </w:rPr>
+        <w:t xml:space="preserve">Even if we talk about </w:t>
+      </w:r>
+      <w:r>
+        <w:rPr>
+          <w:lang w:val="en-US"/>
+        </w:rPr>
+        <w:t>react native we don’t have any option</w:t>
       </w:r>
       <w:r>
         <w:rPr>
@@ -96,126 +221,6 @@
         <w:rPr>
           <w:lang w:val="en-US"/>
         </w:rPr>
-        <w:t xml:space="preserve">How you can do so </w:t>
-      </w:r>
-    </w:p>
-    <w:p>
-      <w:pPr>
-        <w:rPr>
-          <w:lang w:val="en-US"/>
-        </w:rPr>
-      </w:pPr>
-      <w:r>
-        <w:rPr>
-          <w:lang w:val="en-US"/>
-        </w:rPr>
-        <w:t xml:space="preserve">For that we need map function it is a </w:t>
-      </w:r>
-      <w:proofErr w:type="spellStart"/>
-      <w:r>
-        <w:rPr>
-          <w:lang w:val="en-US"/>
-        </w:rPr>
-        <w:t>javascript</w:t>
-      </w:r>
-      <w:proofErr w:type="spellEnd"/>
-      <w:r>
-        <w:rPr>
-          <w:lang w:val="en-US"/>
-        </w:rPr>
-        <w:t xml:space="preserve"> function </w:t>
-      </w:r>
-      <w:r>
-        <w:rPr>
-          <w:lang w:val="en-US"/>
-        </w:rPr>
-        <w:t>and it is very e</w:t>
-      </w:r>
-      <w:r>
-        <w:rPr>
-          <w:lang w:val="en-US"/>
-        </w:rPr>
-        <w:t>as</w:t>
-      </w:r>
-      <w:r>
-        <w:rPr>
-          <w:lang w:val="en-US"/>
-        </w:rPr>
-        <w:t xml:space="preserve">y to use </w:t>
-      </w:r>
-      <w:r>
-        <w:rPr>
-          <w:lang w:val="en-US"/>
-        </w:rPr>
-        <w:t xml:space="preserve">Teacher will make us understand in detail </w:t>
-      </w:r>
-    </w:p>
-    <w:p>
-      <w:pPr>
-        <w:rPr>
-          <w:lang w:val="en-US"/>
-        </w:rPr>
-      </w:pPr>
-      <w:r>
-        <w:rPr>
-          <w:lang w:val="en-US"/>
-        </w:rPr>
-        <w:t>This lesson is important because in Interviews it is often asked</w:t>
-      </w:r>
-      <w:r>
-        <w:rPr>
-          <w:lang w:val="en-US"/>
-        </w:rPr>
-        <w:t xml:space="preserve"> to make a list but don’t use any react native feature </w:t>
-      </w:r>
-    </w:p>
-    <w:p>
-      <w:pPr>
-        <w:rPr>
-          <w:lang w:val="en-US"/>
-        </w:rPr>
-      </w:pPr>
-      <w:r>
-        <w:rPr>
-          <w:lang w:val="en-US"/>
-        </w:rPr>
-        <w:t>There they want to ask your logical mind</w:t>
-      </w:r>
-      <w:r>
-        <w:rPr>
-          <w:lang w:val="en-US"/>
-        </w:rPr>
-        <w:t xml:space="preserve">set that how you will do it in your code </w:t>
-      </w:r>
-    </w:p>
-    <w:p>
-      <w:pPr>
-        <w:rPr>
-          <w:lang w:val="en-US"/>
-        </w:rPr>
-      </w:pPr>
-      <w:r>
-        <w:rPr>
-          <w:lang w:val="en-US"/>
-        </w:rPr>
-        <w:t xml:space="preserve">Even if we talk about </w:t>
-      </w:r>
-      <w:r>
-        <w:rPr>
-          <w:lang w:val="en-US"/>
-        </w:rPr>
-        <w:t>react native we don’t have any option</w:t>
-      </w:r>
-      <w:r>
-        <w:rPr>
-          <w:lang w:val="en-US"/>
-        </w:rPr>
-        <w:t xml:space="preserve"> </w:t>
-      </w:r>
-      <w:r>
-        <w:rPr>
-          <w:lang w:val="en-US"/>
-        </w:rPr>
         <w:t xml:space="preserve">like flat list In its internal mechanism map function is used to make list </w:t>
       </w:r>
       <w:r>
@@ -247,21 +252,7 @@
         <w:rPr>
           <w:lang w:val="en-US"/>
         </w:rPr>
-        <w:t xml:space="preserve">that how </w:t>
-      </w:r>
-      <w:proofErr w:type="spellStart"/>
-      <w:r>
-        <w:rPr>
-          <w:lang w:val="en-US"/>
-        </w:rPr>
-        <w:t>Flatlist</w:t>
-      </w:r>
-      <w:proofErr w:type="spellEnd"/>
-      <w:r>
-        <w:rPr>
-          <w:lang w:val="en-US"/>
-        </w:rPr>
-        <w:t xml:space="preserve"> work</w:t>
+        <w:t>that how Flatlist work</w:t>
       </w:r>
       <w:r>
         <w:rPr>
@@ -322,21 +313,7 @@
         <w:rPr>
           <w:lang w:val="en-US"/>
         </w:rPr>
-        <w:t xml:space="preserve">If there are 1000 element in </w:t>
-      </w:r>
-      <w:proofErr w:type="spellStart"/>
-      <w:r>
-        <w:rPr>
-          <w:lang w:val="en-US"/>
-        </w:rPr>
-        <w:t>Flatlist</w:t>
-      </w:r>
-      <w:proofErr w:type="spellEnd"/>
-      <w:r>
-        <w:rPr>
-          <w:lang w:val="en-US"/>
-        </w:rPr>
-        <w:t xml:space="preserve"> then it make scroll of it </w:t>
+        <w:t xml:space="preserve">If there are 1000 element in Flatlist then it make scroll of it </w:t>
       </w:r>
     </w:p>
     <w:p>
@@ -373,21 +350,7 @@
         <w:rPr>
           <w:lang w:val="en-US"/>
         </w:rPr>
-        <w:t xml:space="preserve">so to add scroll there is component called </w:t>
-      </w:r>
-      <w:proofErr w:type="spellStart"/>
-      <w:r>
-        <w:rPr>
-          <w:lang w:val="en-US"/>
-        </w:rPr>
-        <w:t>Scrollview</w:t>
-      </w:r>
-      <w:proofErr w:type="spellEnd"/>
-      <w:r>
-        <w:rPr>
-          <w:lang w:val="en-US"/>
-        </w:rPr>
-        <w:t xml:space="preserve"> </w:t>
+        <w:t xml:space="preserve">so to add scroll there is component called Scrollview </w:t>
       </w:r>
       <w:r>
         <w:rPr>
@@ -523,21 +486,7 @@
         <w:rPr>
           <w:lang w:val="en-US"/>
         </w:rPr>
-        <w:t xml:space="preserve">that </w:t>
-      </w:r>
-      <w:proofErr w:type="spellStart"/>
-      <w:r>
-        <w:rPr>
-          <w:lang w:val="en-US"/>
-        </w:rPr>
-        <w:t>ans</w:t>
-      </w:r>
-      <w:proofErr w:type="spellEnd"/>
-      <w:r>
-        <w:rPr>
-          <w:lang w:val="en-US"/>
-        </w:rPr>
-        <w:t xml:space="preserve"> whatever we write inside the function </w:t>
+        <w:t xml:space="preserve">that ans whatever we write inside the function </w:t>
       </w:r>
       <w:r>
         <w:rPr>
@@ -568,6 +517,7 @@
         <w:rPr>
           <w:lang w:val="en-US"/>
         </w:rPr>
+        <w:lastRenderedPageBreak/>
         <w:t xml:space="preserve">We can pass the component and applying style here </w:t>
       </w:r>
       <w:r>
@@ -593,21 +543,7 @@
         <w:rPr>
           <w:lang w:val="en-US"/>
         </w:rPr>
-        <w:t xml:space="preserve">we will use curly bracket to write </w:t>
-      </w:r>
-      <w:proofErr w:type="spellStart"/>
-      <w:r>
-        <w:rPr>
-          <w:lang w:val="en-US"/>
-        </w:rPr>
-        <w:t>javascript</w:t>
-      </w:r>
-      <w:proofErr w:type="spellEnd"/>
-      <w:r>
-        <w:rPr>
-          <w:lang w:val="en-US"/>
-        </w:rPr>
-        <w:t xml:space="preserve"> </w:t>
+        <w:t xml:space="preserve">we will use curly bracket to write javascript </w:t>
       </w:r>
     </w:p>
     <w:p>
@@ -661,20 +597,11 @@
     </w:p>
     <w:p>
       <w:r>
-        <w:t xml:space="preserve">      </w:t>
-      </w:r>
-      <w:proofErr w:type="spellStart"/>
-      <w:r>
-        <w:t>users.map</w:t>
-      </w:r>
-      <w:proofErr w:type="spellEnd"/>
-      <w:r>
-        <w:t>((item)=&gt;&lt;Text&gt;{item.name}&lt;/Text&gt;)</w:t>
-      </w:r>
-    </w:p>
-    <w:p>
-      <w:r>
-        <w:lastRenderedPageBreak/>
+        <w:t>      users.map((item)=&gt;&lt;Text&gt;{item.name}&lt;/Text&gt;)</w:t>
+      </w:r>
+    </w:p>
+    <w:p>
+      <w:r>
         <w:t>    }</w:t>
       </w:r>
     </w:p>
@@ -710,6 +637,7 @@
       </w:pPr>
       <w:r>
         <w:rPr>
+          <w:noProof/>
           <w:lang w:val="en-US"/>
         </w:rPr>
         <w:drawing>
@@ -728,7 +656,7 @@
                     <pic:cNvPicPr/>
                   </pic:nvPicPr>
                   <pic:blipFill>
-                    <a:blip r:embed="rId4"/>
+                    <a:blip r:embed="rId5"/>
                     <a:stretch>
                       <a:fillRect/>
                     </a:stretch>
@@ -800,23 +728,7 @@
     </w:p>
     <w:p>
       <w:r>
-        <w:t xml:space="preserve">      </w:t>
-      </w:r>
-      <w:proofErr w:type="spellStart"/>
-      <w:r>
-        <w:t>users.map</w:t>
-      </w:r>
-      <w:proofErr w:type="spellEnd"/>
-      <w:r>
-        <w:t>((item)=&gt;&lt;Text style={</w:t>
-      </w:r>
-      <w:proofErr w:type="spellStart"/>
-      <w:r>
-        <w:t>styles.item</w:t>
-      </w:r>
-      <w:proofErr w:type="spellEnd"/>
-      <w:r>
-        <w:t>}&gt;{item.name}&lt;/Text&gt;)</w:t>
+        <w:t>      users.map((item)=&gt;&lt;Text style={styles.item}&gt;{item.name}&lt;/Text&gt;)</w:t>
       </w:r>
     </w:p>
     <w:p>
@@ -850,9 +762,9 @@
       </w:pPr>
       <w:r>
         <w:rPr>
-          <w:lang w:val="en-US"/>
-        </w:rPr>
-        <w:lastRenderedPageBreak/>
+          <w:noProof/>
+          <w:lang w:val="en-US"/>
+        </w:rPr>
         <w:drawing>
           <wp:inline distT="0" distB="0" distL="0" distR="0" wp14:anchorId="180B6AF2" wp14:editId="09128B14">
             <wp:extent cx="3629532" cy="4239217"/>
@@ -869,7 +781,7 @@
                     <pic:cNvPicPr/>
                   </pic:nvPicPr>
                   <pic:blipFill>
-                    <a:blip r:embed="rId5"/>
+                    <a:blip r:embed="rId6"/>
                     <a:stretch>
                       <a:fillRect/>
                     </a:stretch>
@@ -923,6 +835,7 @@
       </w:pPr>
       <w:r>
         <w:rPr>
+          <w:noProof/>
           <w:lang w:val="en-US"/>
         </w:rPr>
         <w:lastRenderedPageBreak/>
@@ -942,7 +855,7 @@
                     <pic:cNvPicPr/>
                   </pic:nvPicPr>
                   <pic:blipFill>
-                    <a:blip r:embed="rId6"/>
+                    <a:blip r:embed="rId7"/>
                     <a:stretch>
                       <a:fillRect/>
                     </a:stretch>
@@ -988,19 +901,11 @@
           <w:lang w:val="en-US"/>
         </w:rPr>
       </w:pPr>
-      <w:proofErr w:type="spellStart"/>
-      <w:r>
-        <w:rPr>
-          <w:lang w:val="en-US"/>
-        </w:rPr>
-        <w:t>Lets</w:t>
-      </w:r>
-      <w:proofErr w:type="spellEnd"/>
-      <w:r>
-        <w:rPr>
-          <w:lang w:val="en-US"/>
-        </w:rPr>
-        <w:t xml:space="preserve"> say I named the last element Kail</w:t>
+      <w:r>
+        <w:rPr>
+          <w:lang w:val="en-US"/>
+        </w:rPr>
+        <w:t>Lets say I named the last element Kail</w:t>
       </w:r>
     </w:p>
     <w:p>
@@ -1054,19 +959,11 @@
         <w:lastRenderedPageBreak/>
         <w:t xml:space="preserve">For that we need to import the component </w:t>
       </w:r>
-      <w:proofErr w:type="spellStart"/>
-      <w:r>
-        <w:rPr>
-          <w:lang w:val="en-US"/>
-        </w:rPr>
-        <w:t>ScrollView</w:t>
-      </w:r>
-      <w:proofErr w:type="spellEnd"/>
-      <w:r>
-        <w:rPr>
-          <w:lang w:val="en-US"/>
-        </w:rPr>
-        <w:t xml:space="preserve"> </w:t>
+      <w:r>
+        <w:rPr>
+          <w:lang w:val="en-US"/>
+        </w:rPr>
+        <w:t xml:space="preserve">ScrollView </w:t>
       </w:r>
       <w:r>
         <w:rPr>
@@ -1077,31 +974,7 @@
     </w:p>
     <w:p>
       <w:r>
-        <w:t xml:space="preserve">import {Button, Text, View, </w:t>
-      </w:r>
-      <w:proofErr w:type="spellStart"/>
-      <w:r>
-        <w:t>StyleSheet</w:t>
-      </w:r>
-      <w:proofErr w:type="spellEnd"/>
-      <w:r>
-        <w:t xml:space="preserve">, </w:t>
-      </w:r>
-      <w:proofErr w:type="spellStart"/>
-      <w:r>
-        <w:t>TextInput</w:t>
-      </w:r>
-      <w:proofErr w:type="spellEnd"/>
-      <w:r>
-        <w:t xml:space="preserve">, </w:t>
-      </w:r>
-      <w:proofErr w:type="spellStart"/>
-      <w:r>
-        <w:t>FlatList,ScrollView</w:t>
-      </w:r>
-      <w:proofErr w:type="spellEnd"/>
-      <w:r>
-        <w:t>} from 'react-native';</w:t>
+        <w:t>import {Button, Text, View, StyleSheet, TextInput, FlatList,ScrollView} from 'react-native';</w:t>
       </w:r>
     </w:p>
     <w:p>
@@ -1157,15 +1030,7 @@
     </w:p>
     <w:p>
       <w:r>
-        <w:t>    &lt;</w:t>
-      </w:r>
-      <w:proofErr w:type="spellStart"/>
-      <w:r>
-        <w:t>ScrollView</w:t>
-      </w:r>
-      <w:proofErr w:type="spellEnd"/>
-      <w:r>
-        <w:t>&gt;</w:t>
+        <w:t>    &lt;ScrollView&gt;</w:t>
       </w:r>
     </w:p>
     <w:p>
@@ -1175,23 +1040,7 @@
     </w:p>
     <w:p>
       <w:r>
-        <w:t xml:space="preserve">      </w:t>
-      </w:r>
-      <w:proofErr w:type="spellStart"/>
-      <w:r>
-        <w:t>users.map</w:t>
-      </w:r>
-      <w:proofErr w:type="spellEnd"/>
-      <w:r>
-        <w:t>((item)=&gt;&lt;Text style={</w:t>
-      </w:r>
-      <w:proofErr w:type="spellStart"/>
-      <w:r>
-        <w:t>styles.item</w:t>
-      </w:r>
-      <w:proofErr w:type="spellEnd"/>
-      <w:r>
-        <w:t>}&gt;{item.name}&lt;/Text&gt;)</w:t>
+        <w:t>      users.map((item)=&gt;&lt;Text style={styles.item}&gt;{item.name}&lt;/Text&gt;)</w:t>
       </w:r>
     </w:p>
     <w:p>
@@ -1201,15 +1050,7 @@
     </w:p>
     <w:p>
       <w:r>
-        <w:t>    &lt;/</w:t>
-      </w:r>
-      <w:proofErr w:type="spellStart"/>
-      <w:r>
-        <w:t>ScrollView</w:t>
-      </w:r>
-      <w:proofErr w:type="spellEnd"/>
-      <w:r>
-        <w:t>&gt;</w:t>
+        <w:t>    &lt;/ScrollView&gt;</w:t>
       </w:r>
     </w:p>
     <w:p>
@@ -1250,6 +1091,7 @@
       </w:pPr>
       <w:r>
         <w:rPr>
+          <w:noProof/>
           <w:lang w:val="en-US"/>
         </w:rPr>
         <w:lastRenderedPageBreak/>
@@ -1269,7 +1111,7 @@
                     <pic:cNvPicPr/>
                   </pic:nvPicPr>
                   <pic:blipFill>
-                    <a:blip r:embed="rId7"/>
+                    <a:blip r:embed="rId8"/>
                     <a:stretch>
                       <a:fillRect/>
                     </a:stretch>
@@ -1300,54 +1142,18 @@
         <w:rPr>
           <w:lang w:val="en-US"/>
         </w:rPr>
-        <w:t xml:space="preserve">We can add  style to our </w:t>
-      </w:r>
-      <w:proofErr w:type="spellStart"/>
-      <w:r>
-        <w:rPr>
-          <w:lang w:val="en-US"/>
-        </w:rPr>
-        <w:t>ScrollView</w:t>
-      </w:r>
-      <w:proofErr w:type="spellEnd"/>
-      <w:r>
-        <w:rPr>
-          <w:lang w:val="en-US"/>
-        </w:rPr>
-        <w:t xml:space="preserve"> </w:t>
-      </w:r>
-      <w:r>
-        <w:rPr>
-          <w:lang w:val="en-US"/>
-        </w:rPr>
-        <w:t xml:space="preserve">and we add </w:t>
-      </w:r>
-      <w:proofErr w:type="spellStart"/>
-      <w:r>
-        <w:rPr>
-          <w:lang w:val="en-US"/>
-        </w:rPr>
-        <w:t>marginBottom</w:t>
-      </w:r>
-      <w:proofErr w:type="spellEnd"/>
-      <w:r>
-        <w:rPr>
-          <w:lang w:val="en-US"/>
-        </w:rPr>
-        <w:t xml:space="preserve"> to it</w:t>
-      </w:r>
-    </w:p>
-    <w:p>
-      <w:r>
-        <w:t>&lt;</w:t>
-      </w:r>
-      <w:proofErr w:type="spellStart"/>
-      <w:r>
-        <w:t>ScrollView</w:t>
-      </w:r>
-      <w:proofErr w:type="spellEnd"/>
-      <w:r>
-        <w:t xml:space="preserve"> style={{marginBottom:30}}&gt;</w:t>
+        <w:t xml:space="preserve">We can add  style to our ScrollView </w:t>
+      </w:r>
+      <w:r>
+        <w:rPr>
+          <w:lang w:val="en-US"/>
+        </w:rPr>
+        <w:t>and we add marginBottom to it</w:t>
+      </w:r>
+    </w:p>
+    <w:p>
+      <w:r>
+        <w:t>&lt;ScrollView style={{marginBottom:30}}&gt;</w:t>
       </w:r>
     </w:p>
     <w:p>
@@ -1357,23 +1163,7 @@
     </w:p>
     <w:p>
       <w:r>
-        <w:t xml:space="preserve">      </w:t>
-      </w:r>
-      <w:proofErr w:type="spellStart"/>
-      <w:r>
-        <w:t>users.map</w:t>
-      </w:r>
-      <w:proofErr w:type="spellEnd"/>
-      <w:r>
-        <w:t>((item)=&gt;&lt;Text style={</w:t>
-      </w:r>
-      <w:proofErr w:type="spellStart"/>
-      <w:r>
-        <w:t>styles.item</w:t>
-      </w:r>
-      <w:proofErr w:type="spellEnd"/>
-      <w:r>
-        <w:t>}&gt;{item.name}&lt;/Text&gt;)</w:t>
+        <w:t>      users.map((item)=&gt;&lt;Text style={styles.item}&gt;{item.name}&lt;/Text&gt;)</w:t>
       </w:r>
     </w:p>
     <w:p>
@@ -1383,15 +1173,7 @@
     </w:p>
     <w:p>
       <w:r>
-        <w:t>    &lt;/</w:t>
-      </w:r>
-      <w:proofErr w:type="spellStart"/>
-      <w:r>
-        <w:t>ScrollView</w:t>
-      </w:r>
-      <w:proofErr w:type="spellEnd"/>
-      <w:r>
-        <w:t>&gt;</w:t>
+        <w:t>    &lt;/ScrollView&gt;</w:t>
       </w:r>
     </w:p>
     <w:p>
@@ -1420,6 +1202,7 @@
       </w:pPr>
       <w:r>
         <w:rPr>
+          <w:noProof/>
           <w:lang w:val="en-US"/>
         </w:rPr>
         <w:lastRenderedPageBreak/>
@@ -1439,7 +1222,7 @@
                     <pic:cNvPicPr/>
                   </pic:nvPicPr>
                   <pic:blipFill>
-                    <a:blip r:embed="rId8"/>
+                    <a:blip r:embed="rId9"/>
                     <a:stretch>
                       <a:fillRect/>
                     </a:stretch>
@@ -1493,6 +1276,815 @@
           <w:lang w:val="en-US"/>
         </w:rPr>
       </w:pPr>
+    </w:p>
+    <w:p>
+      <w:pPr>
+        <w:rPr>
+          <w:lang w:val="en-US"/>
+        </w:rPr>
+      </w:pPr>
+      <w:r>
+        <w:rPr>
+          <w:lang w:val="en-US"/>
+        </w:rPr>
+        <w:t>So we can see last item</w:t>
+      </w:r>
+      <w:r>
+        <w:rPr>
+          <w:lang w:val="en-US"/>
+        </w:rPr>
+        <w:t xml:space="preserve"> and it is being </w:t>
+      </w:r>
+      <w:r>
+        <w:rPr>
+          <w:lang w:val="en-US"/>
+        </w:rPr>
+        <w:t>p</w:t>
+      </w:r>
+      <w:r>
+        <w:rPr>
+          <w:lang w:val="en-US"/>
+        </w:rPr>
+        <w:t xml:space="preserve">roperly scrolled </w:t>
+      </w:r>
+      <w:r>
+        <w:rPr>
+          <w:lang w:val="en-US"/>
+        </w:rPr>
+        <w:t>so if you want th</w:t>
+      </w:r>
+      <w:r>
+        <w:rPr>
+          <w:lang w:val="en-US"/>
+        </w:rPr>
+        <w:t>a</w:t>
+      </w:r>
+      <w:r>
+        <w:rPr>
+          <w:lang w:val="en-US"/>
+        </w:rPr>
+        <w:t xml:space="preserve">t </w:t>
+      </w:r>
+      <w:r>
+        <w:rPr>
+          <w:lang w:val="en-US"/>
+        </w:rPr>
+        <w:t xml:space="preserve">then you can make list your self </w:t>
+      </w:r>
+      <w:r>
+        <w:rPr>
+          <w:lang w:val="en-US"/>
+        </w:rPr>
+        <w:t xml:space="preserve">but if it is that easy </w:t>
+      </w:r>
+      <w:r>
+        <w:rPr>
+          <w:lang w:val="en-US"/>
+        </w:rPr>
+        <w:t xml:space="preserve">to  make list your self </w:t>
+      </w:r>
+      <w:r>
+        <w:rPr>
+          <w:lang w:val="en-US"/>
+        </w:rPr>
+        <w:t xml:space="preserve">then </w:t>
+      </w:r>
+      <w:r>
+        <w:rPr>
+          <w:lang w:val="en-US"/>
+        </w:rPr>
+        <w:t xml:space="preserve">why they have given flatlist </w:t>
+      </w:r>
+      <w:r>
+        <w:rPr>
+          <w:lang w:val="en-US"/>
+        </w:rPr>
+        <w:t xml:space="preserve">what is its use </w:t>
+      </w:r>
+    </w:p>
+    <w:p>
+      <w:pPr>
+        <w:rPr>
+          <w:lang w:val="en-US"/>
+        </w:rPr>
+      </w:pPr>
+      <w:r>
+        <w:rPr>
+          <w:lang w:val="en-US"/>
+        </w:rPr>
+        <w:t xml:space="preserve">It has two or three use </w:t>
+      </w:r>
+      <w:r>
+        <w:rPr>
+          <w:lang w:val="en-US"/>
+        </w:rPr>
+        <w:t xml:space="preserve">because Flatlist </w:t>
+      </w:r>
+      <w:r>
+        <w:rPr>
+          <w:lang w:val="en-US"/>
+        </w:rPr>
+        <w:t xml:space="preserve">has many different </w:t>
+      </w:r>
+      <w:r>
+        <w:rPr>
+          <w:lang w:val="en-US"/>
+        </w:rPr>
+        <w:t>features</w:t>
+      </w:r>
+      <w:r>
+        <w:rPr>
+          <w:lang w:val="en-US"/>
+        </w:rPr>
+        <w:t xml:space="preserve">. You can set header and footer </w:t>
+      </w:r>
+      <w:r>
+        <w:rPr>
+          <w:lang w:val="en-US"/>
+        </w:rPr>
+        <w:t>of list here</w:t>
+      </w:r>
+      <w:r>
+        <w:rPr>
+          <w:lang w:val="en-US"/>
+        </w:rPr>
+        <w:t xml:space="preserve"> </w:t>
+      </w:r>
+      <w:r>
+        <w:rPr>
+          <w:lang w:val="en-US"/>
+        </w:rPr>
+        <w:t xml:space="preserve">which </w:t>
+      </w:r>
+      <w:r>
+        <w:rPr>
+          <w:lang w:val="en-US"/>
+        </w:rPr>
+        <w:t xml:space="preserve">teacher did not tell </w:t>
+      </w:r>
+      <w:r>
+        <w:rPr>
+          <w:lang w:val="en-US"/>
+        </w:rPr>
+        <w:t xml:space="preserve">in last video because </w:t>
+      </w:r>
+      <w:r>
+        <w:rPr>
+          <w:lang w:val="en-US"/>
+        </w:rPr>
+        <w:t xml:space="preserve">It is advance thing in Flatlist </w:t>
+      </w:r>
+      <w:r>
+        <w:rPr>
+          <w:lang w:val="en-US"/>
+        </w:rPr>
+        <w:t xml:space="preserve">we were trying to make basic list </w:t>
+      </w:r>
+      <w:r>
+        <w:rPr>
+          <w:lang w:val="en-US"/>
+        </w:rPr>
+        <w:t xml:space="preserve">. In upcoming part how to set its header </w:t>
+      </w:r>
+      <w:r>
+        <w:rPr>
+          <w:lang w:val="en-US"/>
+        </w:rPr>
+        <w:t xml:space="preserve">and how to set footer. It will be discussed </w:t>
+      </w:r>
+    </w:p>
+    <w:p>
+      <w:pPr>
+        <w:rPr>
+          <w:lang w:val="en-US"/>
+        </w:rPr>
+      </w:pPr>
+      <w:r>
+        <w:rPr>
+          <w:lang w:val="en-US"/>
+        </w:rPr>
+        <w:t xml:space="preserve">How to set substractor </w:t>
+      </w:r>
+      <w:r>
+        <w:rPr>
+          <w:lang w:val="en-US"/>
+        </w:rPr>
+        <w:t>(who knows) This things will be told by the teacher because</w:t>
+      </w:r>
+      <w:r>
+        <w:rPr>
+          <w:lang w:val="en-US"/>
+        </w:rPr>
+        <w:t xml:space="preserve"> as he said there are upcoming lesson on it.</w:t>
+      </w:r>
+    </w:p>
+    <w:p>
+      <w:pPr>
+        <w:rPr>
+          <w:lang w:val="en-US"/>
+        </w:rPr>
+      </w:pPr>
+      <w:r>
+        <w:rPr>
+          <w:lang w:val="en-US"/>
+        </w:rPr>
+        <w:t xml:space="preserve">Flatlist </w:t>
+      </w:r>
+      <w:r>
+        <w:rPr>
+          <w:lang w:val="en-US"/>
+        </w:rPr>
+        <w:t xml:space="preserve">has there are </w:t>
+      </w:r>
+      <w:r>
+        <w:rPr>
+          <w:lang w:val="en-US"/>
+        </w:rPr>
+        <w:t>huge number of element</w:t>
+      </w:r>
+      <w:r>
+        <w:rPr>
+          <w:lang w:val="en-US"/>
+        </w:rPr>
+        <w:t>s</w:t>
+      </w:r>
+      <w:r>
+        <w:rPr>
+          <w:lang w:val="en-US"/>
+        </w:rPr>
+        <w:t xml:space="preserve"> like 3000 or 4000 in number </w:t>
+      </w:r>
+      <w:r>
+        <w:rPr>
+          <w:lang w:val="en-US"/>
+        </w:rPr>
+        <w:t>not 20,30 or 50 in number</w:t>
+      </w:r>
+    </w:p>
+    <w:p>
+      <w:pPr>
+        <w:rPr>
+          <w:lang w:val="en-US"/>
+        </w:rPr>
+      </w:pPr>
+      <w:r>
+        <w:rPr>
+          <w:lang w:val="en-US"/>
+        </w:rPr>
+        <w:t xml:space="preserve">Then flatlist managers it perfectly </w:t>
+      </w:r>
+      <w:r>
+        <w:rPr>
+          <w:lang w:val="en-US"/>
+        </w:rPr>
+        <w:t>if there are many element</w:t>
+      </w:r>
+      <w:r>
+        <w:rPr>
+          <w:lang w:val="en-US"/>
+        </w:rPr>
+        <w:t>s</w:t>
+      </w:r>
+      <w:r>
+        <w:rPr>
+          <w:lang w:val="en-US"/>
+        </w:rPr>
+        <w:t xml:space="preserve"> </w:t>
+      </w:r>
+      <w:r>
+        <w:rPr>
+          <w:lang w:val="en-US"/>
+        </w:rPr>
+        <w:t xml:space="preserve">such that top and bottom elements in the list </w:t>
+      </w:r>
+      <w:r>
+        <w:rPr>
+          <w:lang w:val="en-US"/>
+        </w:rPr>
+        <w:t xml:space="preserve">is removed </w:t>
+      </w:r>
+      <w:r>
+        <w:rPr>
+          <w:lang w:val="en-US"/>
+        </w:rPr>
+        <w:t>from UI</w:t>
+      </w:r>
+      <w:r>
+        <w:rPr>
+          <w:lang w:val="en-US"/>
+        </w:rPr>
+        <w:t>(maybe they also mean from the memory )</w:t>
+      </w:r>
+      <w:r>
+        <w:rPr>
+          <w:lang w:val="en-US"/>
+        </w:rPr>
+        <w:t xml:space="preserve"> </w:t>
+      </w:r>
+      <w:r>
+        <w:rPr>
+          <w:lang w:val="en-US"/>
+        </w:rPr>
+        <w:t xml:space="preserve">so that your </w:t>
+      </w:r>
+      <w:r>
+        <w:rPr>
+          <w:lang w:val="en-US"/>
+        </w:rPr>
+        <w:t xml:space="preserve">scroll runs smooth </w:t>
+      </w:r>
+      <w:r>
+        <w:rPr>
+          <w:lang w:val="en-US"/>
+        </w:rPr>
+        <w:t>.</w:t>
+      </w:r>
+      <w:r>
+        <w:rPr>
+          <w:lang w:val="en-US"/>
+        </w:rPr>
+        <w:t xml:space="preserve">Now suppose you </w:t>
+      </w:r>
+      <w:r>
+        <w:rPr>
+          <w:lang w:val="en-US"/>
+        </w:rPr>
+        <w:t xml:space="preserve">used map function </w:t>
+      </w:r>
+      <w:r>
+        <w:rPr>
+          <w:lang w:val="en-US"/>
+        </w:rPr>
+        <w:t>it does not remove anything from the UI(who knows)</w:t>
+      </w:r>
+      <w:r>
+        <w:rPr>
+          <w:lang w:val="en-US"/>
+        </w:rPr>
+        <w:t xml:space="preserve"> </w:t>
+      </w:r>
+      <w:r>
+        <w:rPr>
+          <w:lang w:val="en-US"/>
+        </w:rPr>
+        <w:t>because it is a core function of javascript(</w:t>
+      </w:r>
+      <w:r>
+        <w:rPr>
+          <w:lang w:val="en-US"/>
+        </w:rPr>
+        <w:t>So what</w:t>
+      </w:r>
+      <w:r>
+        <w:rPr>
+          <w:lang w:val="en-US"/>
+        </w:rPr>
+        <w:t>)</w:t>
+      </w:r>
+      <w:r>
+        <w:rPr>
+          <w:lang w:val="en-US"/>
+        </w:rPr>
+        <w:t xml:space="preserve"> </w:t>
+      </w:r>
+      <w:r>
+        <w:rPr>
+          <w:lang w:val="en-US"/>
+        </w:rPr>
+        <w:t>If you have 100 or 150 element</w:t>
+      </w:r>
+      <w:r>
+        <w:rPr>
+          <w:lang w:val="en-US"/>
+        </w:rPr>
+        <w:t>s</w:t>
+      </w:r>
+      <w:r>
+        <w:rPr>
+          <w:lang w:val="en-US"/>
+        </w:rPr>
+        <w:t xml:space="preserve"> then it will work OK</w:t>
+      </w:r>
+      <w:r>
+        <w:rPr>
+          <w:lang w:val="en-US"/>
+        </w:rPr>
+        <w:t xml:space="preserve">. If </w:t>
+      </w:r>
+      <w:r>
+        <w:rPr>
+          <w:lang w:val="en-US"/>
+        </w:rPr>
+        <w:lastRenderedPageBreak/>
+        <w:t>your mobile memory</w:t>
+      </w:r>
+      <w:r>
+        <w:rPr>
+          <w:lang w:val="en-US"/>
+        </w:rPr>
+        <w:t xml:space="preserve"> or RAM</w:t>
+      </w:r>
+      <w:r>
+        <w:rPr>
+          <w:lang w:val="en-US"/>
+        </w:rPr>
+        <w:t xml:space="preserve"> </w:t>
+      </w:r>
+      <w:r>
+        <w:rPr>
+          <w:lang w:val="en-US"/>
+        </w:rPr>
+        <w:t xml:space="preserve">is </w:t>
+      </w:r>
+      <w:r>
+        <w:rPr>
+          <w:lang w:val="en-US"/>
+        </w:rPr>
+        <w:t xml:space="preserve">very less </w:t>
+      </w:r>
+      <w:r>
+        <w:rPr>
+          <w:lang w:val="en-US"/>
+        </w:rPr>
+        <w:t xml:space="preserve">and list id 3000 or 4000 elements then </w:t>
+      </w:r>
+      <w:r>
+        <w:rPr>
+          <w:lang w:val="en-US"/>
+        </w:rPr>
+        <w:t xml:space="preserve">the problem you will face </w:t>
+      </w:r>
+      <w:r>
+        <w:rPr>
+          <w:lang w:val="en-US"/>
+        </w:rPr>
+        <w:t xml:space="preserve">when you scroll something then it start </w:t>
+      </w:r>
+      <w:r>
+        <w:rPr>
+          <w:lang w:val="en-US"/>
+        </w:rPr>
+        <w:t>g</w:t>
+      </w:r>
+      <w:r>
+        <w:rPr>
+          <w:lang w:val="en-US"/>
+        </w:rPr>
+        <w:t xml:space="preserve">etting hanged </w:t>
+      </w:r>
+      <w:r>
+        <w:rPr>
+          <w:lang w:val="en-US"/>
+        </w:rPr>
+        <w:t xml:space="preserve">then in that case Flatlist performs better </w:t>
+      </w:r>
+      <w:r>
+        <w:rPr>
+          <w:lang w:val="en-US"/>
+        </w:rPr>
+        <w:t xml:space="preserve">and there are also other uses </w:t>
+      </w:r>
+      <w:r>
+        <w:rPr>
+          <w:lang w:val="en-US"/>
+        </w:rPr>
+        <w:t xml:space="preserve">With Flatlist you can do lazy loading </w:t>
+      </w:r>
+      <w:r>
+        <w:rPr>
+          <w:lang w:val="en-US"/>
+        </w:rPr>
+        <w:t xml:space="preserve">which can be difficult for map </w:t>
+      </w:r>
+      <w:r>
+        <w:rPr>
+          <w:lang w:val="en-US"/>
+        </w:rPr>
+        <w:t>and you have to use many logic</w:t>
+      </w:r>
+      <w:r>
+        <w:rPr>
+          <w:lang w:val="en-US"/>
+        </w:rPr>
+        <w:t>(who knows)</w:t>
+      </w:r>
+      <w:r>
+        <w:rPr>
+          <w:lang w:val="en-US"/>
+        </w:rPr>
+        <w:t>but again if the</w:t>
+      </w:r>
+      <w:r>
+        <w:rPr>
+          <w:lang w:val="en-US"/>
+        </w:rPr>
+        <w:t xml:space="preserve"> custom logic </w:t>
+      </w:r>
+      <w:r>
+        <w:rPr>
+          <w:lang w:val="en-US"/>
+        </w:rPr>
+        <w:t xml:space="preserve">are asked of you </w:t>
+      </w:r>
+      <w:r>
+        <w:rPr>
+          <w:lang w:val="en-US"/>
+        </w:rPr>
+        <w:t xml:space="preserve">in Interview </w:t>
+      </w:r>
+      <w:r>
+        <w:rPr>
+          <w:lang w:val="en-US"/>
+        </w:rPr>
+        <w:t xml:space="preserve">then you can do so </w:t>
+      </w:r>
+    </w:p>
+    <w:p>
+      <w:pPr>
+        <w:rPr>
+          <w:lang w:val="en-US"/>
+        </w:rPr>
+      </w:pPr>
+      <w:r>
+        <w:rPr>
+          <w:lang w:val="en-US"/>
+        </w:rPr>
+        <w:t xml:space="preserve">I interview you could be asked to make a list </w:t>
+      </w:r>
+      <w:r>
+        <w:rPr>
+          <w:lang w:val="en-US"/>
+        </w:rPr>
+        <w:t xml:space="preserve">with map function </w:t>
+      </w:r>
+      <w:r>
+        <w:rPr>
+          <w:lang w:val="en-US"/>
+        </w:rPr>
+        <w:t xml:space="preserve">or make custom list without flat list </w:t>
+      </w:r>
+      <w:r>
+        <w:rPr>
+          <w:lang w:val="en-US"/>
+        </w:rPr>
+        <w:t xml:space="preserve">that‘s you have seen </w:t>
+      </w:r>
+    </w:p>
+    <w:p>
+      <w:pPr>
+        <w:rPr>
+          <w:lang w:val="en-US"/>
+        </w:rPr>
+      </w:pPr>
+      <w:r>
+        <w:rPr>
+          <w:lang w:val="en-US"/>
+        </w:rPr>
+        <w:t xml:space="preserve">Secomd they can ask you if you have made list </w:t>
+      </w:r>
+      <w:r>
+        <w:rPr>
+          <w:lang w:val="en-US"/>
+        </w:rPr>
+        <w:t>t</w:t>
+      </w:r>
+      <w:r>
+        <w:rPr>
+          <w:lang w:val="en-US"/>
+        </w:rPr>
+        <w:t xml:space="preserve">hen </w:t>
+      </w:r>
+      <w:r>
+        <w:rPr>
+          <w:lang w:val="en-US"/>
+        </w:rPr>
+        <w:t xml:space="preserve">what ius the difference between </w:t>
+      </w:r>
+      <w:r>
+        <w:rPr>
+          <w:lang w:val="en-US"/>
+        </w:rPr>
+        <w:t>custom l</w:t>
+      </w:r>
+      <w:r>
+        <w:rPr>
+          <w:lang w:val="en-US"/>
+        </w:rPr>
+        <w:t xml:space="preserve">ist </w:t>
+      </w:r>
+      <w:r>
+        <w:rPr>
+          <w:lang w:val="en-US"/>
+        </w:rPr>
+        <w:t xml:space="preserve">by map </w:t>
+      </w:r>
+      <w:r>
+        <w:rPr>
+          <w:lang w:val="en-US"/>
+        </w:rPr>
+        <w:t xml:space="preserve">and </w:t>
+      </w:r>
+      <w:r>
+        <w:rPr>
+          <w:lang w:val="en-US"/>
+        </w:rPr>
+        <w:t xml:space="preserve">flat list </w:t>
+      </w:r>
+      <w:r>
+        <w:rPr>
+          <w:lang w:val="en-US"/>
+        </w:rPr>
+        <w:t xml:space="preserve">As the teacher has told there will be performance issues </w:t>
+      </w:r>
+      <w:r>
+        <w:rPr>
+          <w:lang w:val="en-US"/>
+        </w:rPr>
+        <w:t xml:space="preserve">and there will be many issues with scrolling </w:t>
+      </w:r>
+      <w:r>
+        <w:rPr>
+          <w:lang w:val="en-US"/>
+        </w:rPr>
+        <w:t>(who knows)</w:t>
+      </w:r>
+    </w:p>
+    <w:p>
+      <w:pPr>
+        <w:rPr>
+          <w:lang w:val="en-US"/>
+        </w:rPr>
+      </w:pPr>
+      <w:r>
+        <w:rPr>
+          <w:lang w:val="en-US"/>
+        </w:rPr>
+        <w:t xml:space="preserve">If you want to tell about benefit then </w:t>
+      </w:r>
+      <w:r>
+        <w:rPr>
+          <w:lang w:val="en-US"/>
+        </w:rPr>
+        <w:t xml:space="preserve">you can tell that if you are sure before hand </w:t>
+      </w:r>
+      <w:r>
+        <w:rPr>
+          <w:lang w:val="en-US"/>
+        </w:rPr>
+        <w:t xml:space="preserve">that there are only 40 – 50 elements </w:t>
+      </w:r>
+      <w:r>
+        <w:rPr>
+          <w:lang w:val="en-US"/>
+        </w:rPr>
+        <w:t xml:space="preserve">and more element will not come so </w:t>
+      </w:r>
+      <w:r>
+        <w:rPr>
+          <w:lang w:val="en-US"/>
+        </w:rPr>
+        <w:t xml:space="preserve">Here you get many things </w:t>
+      </w:r>
+      <w:r>
+        <w:rPr>
+          <w:lang w:val="en-US"/>
+        </w:rPr>
+        <w:t xml:space="preserve">you can do style here </w:t>
+      </w:r>
+      <w:r>
+        <w:rPr>
+          <w:lang w:val="en-US"/>
+        </w:rPr>
+        <w:t xml:space="preserve">It is your loop </w:t>
+      </w:r>
+      <w:r>
+        <w:rPr>
+          <w:lang w:val="en-US"/>
+        </w:rPr>
+        <w:t xml:space="preserve">and when we have very less element </w:t>
+      </w:r>
+      <w:r>
+        <w:rPr>
+          <w:lang w:val="en-US"/>
+        </w:rPr>
+        <w:t>you have to export less element (who knows</w:t>
+      </w:r>
+      <w:r>
+        <w:rPr>
+          <w:lang w:val="en-US"/>
+        </w:rPr>
+        <w:t xml:space="preserve"> maybe by return</w:t>
+      </w:r>
+      <w:r>
+        <w:rPr>
+          <w:lang w:val="en-US"/>
+        </w:rPr>
+        <w:t xml:space="preserve">) </w:t>
+      </w:r>
+      <w:r>
+        <w:rPr>
+          <w:lang w:val="en-US"/>
+        </w:rPr>
+        <w:t xml:space="preserve">otherwise you need to give </w:t>
+      </w:r>
+      <w:r>
+        <w:rPr>
+          <w:lang w:val="en-US"/>
+        </w:rPr>
+        <w:t xml:space="preserve">many properties </w:t>
+      </w:r>
+      <w:r>
+        <w:rPr>
+          <w:lang w:val="en-US"/>
+        </w:rPr>
+        <w:t xml:space="preserve">when there are many features then it gets heavier </w:t>
+      </w:r>
+      <w:r>
+        <w:rPr>
+          <w:lang w:val="en-US"/>
+        </w:rPr>
+        <w:t xml:space="preserve">for large list it is good </w:t>
+      </w:r>
+      <w:r>
+        <w:rPr>
+          <w:lang w:val="en-US"/>
+        </w:rPr>
+        <w:t xml:space="preserve">but if there is small list then why we even </w:t>
+      </w:r>
+      <w:r>
+        <w:rPr>
+          <w:lang w:val="en-US"/>
+        </w:rPr>
+        <w:t xml:space="preserve">use </w:t>
+      </w:r>
+      <w:r>
+        <w:rPr>
+          <w:lang w:val="en-US"/>
+        </w:rPr>
+        <w:t xml:space="preserve">a Component for it </w:t>
+      </w:r>
+      <w:r>
+        <w:rPr>
+          <w:lang w:val="en-US"/>
+        </w:rPr>
+        <w:t xml:space="preserve">we will write our core code </w:t>
+      </w:r>
+    </w:p>
+    <w:p>
+      <w:pPr>
+        <w:rPr>
+          <w:lang w:val="en-US"/>
+        </w:rPr>
+      </w:pPr>
+      <w:r>
+        <w:rPr>
+          <w:lang w:val="en-US"/>
+        </w:rPr>
+        <w:t xml:space="preserve">Inside the Flatlist there must be </w:t>
+      </w:r>
+      <w:r>
+        <w:rPr>
+          <w:lang w:val="en-US"/>
+        </w:rPr>
+        <w:t xml:space="preserve">a function used here </w:t>
+      </w:r>
+      <w:r>
+        <w:rPr>
+          <w:lang w:val="en-US"/>
+        </w:rPr>
+        <w:t>or similar function will be used here</w:t>
+      </w:r>
+      <w:r>
+        <w:rPr>
+          <w:lang w:val="en-US"/>
+        </w:rPr>
+        <w:t xml:space="preserve"> for looping</w:t>
+      </w:r>
+      <w:r>
+        <w:rPr>
+          <w:lang w:val="en-US"/>
+        </w:rPr>
+        <w:t>.</w:t>
+      </w:r>
+    </w:p>
+    <w:p>
+      <w:pPr>
+        <w:rPr>
+          <w:lang w:val="en-US"/>
+        </w:rPr>
+      </w:pPr>
+      <w:r>
+        <w:rPr>
+          <w:lang w:val="en-US"/>
+        </w:rPr>
+        <w:t xml:space="preserve">But on it they add many features </w:t>
+      </w:r>
+      <w:r>
+        <w:rPr>
+          <w:lang w:val="en-US"/>
+        </w:rPr>
+        <w:t xml:space="preserve">that’s why it become vast </w:t>
+      </w:r>
     </w:p>
     <w:p>
       <w:pPr>
@@ -2114,6 +2706,7 @@
   <w:style w:type="character" w:default="1" w:styleId="DefaultParagraphFont">
     <w:name w:val="Default Paragraph Font"/>
     <w:uiPriority w:val="1"/>
+    <w:semiHidden/>
     <w:unhideWhenUsed/>
   </w:style>
   <w:style w:type="table" w:default="1" w:styleId="TableNormal">

</xml_diff>